<commit_message>
alteração nas regras de condução do projeto
</commit_message>
<xml_diff>
--- a/Arquivos/Regras de Condução do Projeto e da Equipe.docx
+++ b/Arquivos/Regras de Condução do Projeto e da Equipe.docx
@@ -180,6 +180,38 @@
           <w:rFonts w:ascii="Arial" w:hAnsi="Arial" w:cs="Arial"/>
         </w:rPr>
         <w:t xml:space="preserve"> às 21:00 e aos fins de semana;</w:t>
+      </w:r>
+    </w:p>
+    <w:p>
+      <w:pPr>
+        <w:pStyle w:val="PargrafodaLista"/>
+        <w:numPr>
+          <w:ilvl w:val="0"/>
+          <w:numId w:val="1"/>
+        </w:numPr>
+        <w:rPr>
+          <w:rFonts w:ascii="Arial" w:hAnsi="Arial" w:cs="Arial"/>
+        </w:rPr>
+      </w:pPr>
+      <w:r>
+        <w:rPr>
+          <w:rFonts w:ascii="Arial" w:hAnsi="Arial" w:cs="Arial"/>
+        </w:rPr>
+        <w:t xml:space="preserve">Na reunião do dia 06/10/2023 ficou acordado entre todos os membros da equipe que as reuniões de segunda a sexta  passariam a acontecer pela plataforma </w:t>
+      </w:r>
+      <w:proofErr w:type="spellStart"/>
+      <w:r>
+        <w:rPr>
+          <w:rFonts w:ascii="Arial" w:hAnsi="Arial" w:cs="Arial"/>
+        </w:rPr>
+        <w:t>Discord</w:t>
+      </w:r>
+      <w:proofErr w:type="spellEnd"/>
+      <w:r>
+        <w:rPr>
+          <w:rFonts w:ascii="Arial" w:hAnsi="Arial" w:cs="Arial"/>
+        </w:rPr>
+        <w:t xml:space="preserve"> às 20:30.</w:t>
       </w:r>
     </w:p>
     <w:p>
@@ -1591,6 +1623,23 @@
 </file>
 
 <file path=customXml/item1.xml><?xml version="1.0" encoding="utf-8"?>
+<?mso-contentType ?>
+<FormTemplates xmlns="http://schemas.microsoft.com/sharepoint/v3/contenttype/forms">
+  <Display>DocumentLibraryForm</Display>
+  <Edit>DocumentLibraryForm</Edit>
+  <New>DocumentLibraryForm</New>
+</FormTemplates>
+</file>
+
+<file path=customXml/item2.xml><?xml version="1.0" encoding="utf-8"?>
+<p:properties xmlns:p="http://schemas.microsoft.com/office/2006/metadata/properties" xmlns:xsi="http://www.w3.org/2001/XMLSchema-instance" xmlns:pc="http://schemas.microsoft.com/office/infopath/2007/PartnerControls">
+  <documentManagement>
+    <_activity xmlns="3e7a52f9-5c66-44a9-86f3-38766607b952" xsi:nil="true"/>
+  </documentManagement>
+</p:properties>
+</file>
+
+<file path=customXml/item3.xml><?xml version="1.0" encoding="utf-8"?>
 <ct:contentTypeSchema xmlns:ct="http://schemas.microsoft.com/office/2006/metadata/contentType" xmlns:ma="http://schemas.microsoft.com/office/2006/metadata/properties/metaAttributes" ct:_="" ma:_="" ma:contentTypeName="Document" ma:contentTypeID="0x010100678EE90E01C1554D81095FA0DFA567B7" ma:contentTypeVersion="8" ma:contentTypeDescription="Create a new document." ma:contentTypeScope="" ma:versionID="ea16cefb368a4bf8805d0db908adc392">
   <xsd:schema xmlns:xsd="http://www.w3.org/2001/XMLSchema" xmlns:xs="http://www.w3.org/2001/XMLSchema" xmlns:p="http://schemas.microsoft.com/office/2006/metadata/properties" xmlns:ns3="3e7a52f9-5c66-44a9-86f3-38766607b952" xmlns:ns4="bba0be46-aa14-4462-94e7-e7f5e4df92a1" targetNamespace="http://schemas.microsoft.com/office/2006/metadata/properties" ma:root="true" ma:fieldsID="dfef9471a6f70313099b7e33578bbf54" ns3:_="" ns4:_="">
     <xsd:import namespace="3e7a52f9-5c66-44a9-86f3-38766607b952"/>
@@ -1779,24 +1828,25 @@
 </ct:contentTypeSchema>
 </file>
 
-<file path=customXml/item2.xml><?xml version="1.0" encoding="utf-8"?>
-<p:properties xmlns:p="http://schemas.microsoft.com/office/2006/metadata/properties" xmlns:xsi="http://www.w3.org/2001/XMLSchema-instance" xmlns:pc="http://schemas.microsoft.com/office/infopath/2007/PartnerControls">
-  <documentManagement>
-    <_activity xmlns="3e7a52f9-5c66-44a9-86f3-38766607b952" xsi:nil="true"/>
-  </documentManagement>
-</p:properties>
+<file path=customXml/itemProps1.xml><?xml version="1.0" encoding="utf-8"?>
+<ds:datastoreItem xmlns:ds="http://schemas.openxmlformats.org/officeDocument/2006/customXml" ds:itemID="{E4D4E2D8-DD3D-4C72-BE11-5A3CCDD97CAF}">
+  <ds:schemaRefs>
+    <ds:schemaRef ds:uri="http://schemas.microsoft.com/sharepoint/v3/contenttype/forms"/>
+  </ds:schemaRefs>
+</ds:datastoreItem>
 </file>
 
-<file path=customXml/item3.xml><?xml version="1.0" encoding="utf-8"?>
-<?mso-contentType ?>
-<FormTemplates xmlns="http://schemas.microsoft.com/sharepoint/v3/contenttype/forms">
-  <Display>DocumentLibraryForm</Display>
-  <Edit>DocumentLibraryForm</Edit>
-  <New>DocumentLibraryForm</New>
-</FormTemplates>
+<file path=customXml/itemProps2.xml><?xml version="1.0" encoding="utf-8"?>
+<ds:datastoreItem xmlns:ds="http://schemas.openxmlformats.org/officeDocument/2006/customXml" ds:itemID="{2D7F0BD0-528E-4966-9F4C-9328722ABE67}">
+  <ds:schemaRefs>
+    <ds:schemaRef ds:uri="http://schemas.microsoft.com/office/2006/metadata/properties"/>
+    <ds:schemaRef ds:uri="http://schemas.microsoft.com/office/infopath/2007/PartnerControls"/>
+    <ds:schemaRef ds:uri="3e7a52f9-5c66-44a9-86f3-38766607b952"/>
+  </ds:schemaRefs>
+</ds:datastoreItem>
 </file>
 
-<file path=customXml/itemProps1.xml><?xml version="1.0" encoding="utf-8"?>
+<file path=customXml/itemProps3.xml><?xml version="1.0" encoding="utf-8"?>
 <ds:datastoreItem xmlns:ds="http://schemas.openxmlformats.org/officeDocument/2006/customXml" ds:itemID="{EC923225-B279-424E-BF90-E58AF193D2AA}">
   <ds:schemaRefs>
     <ds:schemaRef ds:uri="http://schemas.microsoft.com/office/2006/metadata/contentType"/>
@@ -1813,22 +1863,4 @@
     <ds:schemaRef ds:uri="http://schemas.microsoft.com/internal/obd"/>
   </ds:schemaRefs>
 </ds:datastoreItem>
-</file>
-
-<file path=customXml/itemProps2.xml><?xml version="1.0" encoding="utf-8"?>
-<ds:datastoreItem xmlns:ds="http://schemas.openxmlformats.org/officeDocument/2006/customXml" ds:itemID="{2D7F0BD0-528E-4966-9F4C-9328722ABE67}">
-  <ds:schemaRefs>
-    <ds:schemaRef ds:uri="http://schemas.microsoft.com/office/2006/metadata/properties"/>
-    <ds:schemaRef ds:uri="http://schemas.microsoft.com/office/infopath/2007/PartnerControls"/>
-    <ds:schemaRef ds:uri="3e7a52f9-5c66-44a9-86f3-38766607b952"/>
-  </ds:schemaRefs>
-</ds:datastoreItem>
-</file>
-
-<file path=customXml/itemProps3.xml><?xml version="1.0" encoding="utf-8"?>
-<ds:datastoreItem xmlns:ds="http://schemas.openxmlformats.org/officeDocument/2006/customXml" ds:itemID="{E4D4E2D8-DD3D-4C72-BE11-5A3CCDD97CAF}">
-  <ds:schemaRefs>
-    <ds:schemaRef ds:uri="http://schemas.microsoft.com/sharepoint/v3/contenttype/forms"/>
-  </ds:schemaRefs>
-</ds:datastoreItem>
 </file>
</xml_diff>

<commit_message>
Atualização das Regras de Condução do Projeto
</commit_message>
<xml_diff>
--- a/Arquivos/Regras de Condução do Projeto e da Equipe.docx
+++ b/Arquivos/Regras de Condução do Projeto e da Equipe.docx
@@ -185,6 +185,14 @@
     <w:p>
       <w:pPr>
         <w:pStyle w:val="PargrafodaLista"/>
+        <w:rPr>
+          <w:rFonts w:ascii="Arial" w:hAnsi="Arial" w:cs="Arial"/>
+        </w:rPr>
+      </w:pPr>
+    </w:p>
+    <w:p>
+      <w:pPr>
+        <w:pStyle w:val="PargrafodaLista"/>
         <w:numPr>
           <w:ilvl w:val="0"/>
           <w:numId w:val="1"/>
@@ -197,7 +205,19 @@
         <w:rPr>
           <w:rFonts w:ascii="Arial" w:hAnsi="Arial" w:cs="Arial"/>
         </w:rPr>
-        <w:t xml:space="preserve">Na reunião do dia 06/10/2023 ficou acordado entre todos os membros da equipe que as reuniões de segunda a sexta  passariam a acontecer pela plataforma </w:t>
+        <w:t xml:space="preserve">Na reunião do dia 06/10/2023 ficou acordado entre todos os membros da equipe que as reuniões de segunda a </w:t>
+      </w:r>
+      <w:r>
+        <w:rPr>
+          <w:rFonts w:ascii="Arial" w:hAnsi="Arial" w:cs="Arial"/>
+        </w:rPr>
+        <w:t>sexta passariam</w:t>
+      </w:r>
+      <w:r>
+        <w:rPr>
+          <w:rFonts w:ascii="Arial" w:hAnsi="Arial" w:cs="Arial"/>
+        </w:rPr>
+        <w:t xml:space="preserve"> a acontecer pela plataforma </w:t>
       </w:r>
       <w:proofErr w:type="spellStart"/>
       <w:r>
@@ -1623,20 +1643,20 @@
 </file>
 
 <file path=customXml/item1.xml><?xml version="1.0" encoding="utf-8"?>
+<p:properties xmlns:p="http://schemas.microsoft.com/office/2006/metadata/properties" xmlns:xsi="http://www.w3.org/2001/XMLSchema-instance" xmlns:pc="http://schemas.microsoft.com/office/infopath/2007/PartnerControls">
+  <documentManagement>
+    <_activity xmlns="3e7a52f9-5c66-44a9-86f3-38766607b952" xsi:nil="true"/>
+  </documentManagement>
+</p:properties>
+</file>
+
+<file path=customXml/item2.xml><?xml version="1.0" encoding="utf-8"?>
 <?mso-contentType ?>
 <FormTemplates xmlns="http://schemas.microsoft.com/sharepoint/v3/contenttype/forms">
   <Display>DocumentLibraryForm</Display>
   <Edit>DocumentLibraryForm</Edit>
   <New>DocumentLibraryForm</New>
 </FormTemplates>
-</file>
-
-<file path=customXml/item2.xml><?xml version="1.0" encoding="utf-8"?>
-<p:properties xmlns:p="http://schemas.microsoft.com/office/2006/metadata/properties" xmlns:xsi="http://www.w3.org/2001/XMLSchema-instance" xmlns:pc="http://schemas.microsoft.com/office/infopath/2007/PartnerControls">
-  <documentManagement>
-    <_activity xmlns="3e7a52f9-5c66-44a9-86f3-38766607b952" xsi:nil="true"/>
-  </documentManagement>
-</p:properties>
 </file>
 
 <file path=customXml/item3.xml><?xml version="1.0" encoding="utf-8"?>
@@ -1829,19 +1849,19 @@
 </file>
 
 <file path=customXml/itemProps1.xml><?xml version="1.0" encoding="utf-8"?>
-<ds:datastoreItem xmlns:ds="http://schemas.openxmlformats.org/officeDocument/2006/customXml" ds:itemID="{E4D4E2D8-DD3D-4C72-BE11-5A3CCDD97CAF}">
+<ds:datastoreItem xmlns:ds="http://schemas.openxmlformats.org/officeDocument/2006/customXml" ds:itemID="{2D7F0BD0-528E-4966-9F4C-9328722ABE67}">
   <ds:schemaRefs>
-    <ds:schemaRef ds:uri="http://schemas.microsoft.com/sharepoint/v3/contenttype/forms"/>
+    <ds:schemaRef ds:uri="http://schemas.microsoft.com/office/2006/metadata/properties"/>
+    <ds:schemaRef ds:uri="http://schemas.microsoft.com/office/infopath/2007/PartnerControls"/>
+    <ds:schemaRef ds:uri="3e7a52f9-5c66-44a9-86f3-38766607b952"/>
   </ds:schemaRefs>
 </ds:datastoreItem>
 </file>
 
 <file path=customXml/itemProps2.xml><?xml version="1.0" encoding="utf-8"?>
-<ds:datastoreItem xmlns:ds="http://schemas.openxmlformats.org/officeDocument/2006/customXml" ds:itemID="{2D7F0BD0-528E-4966-9F4C-9328722ABE67}">
+<ds:datastoreItem xmlns:ds="http://schemas.openxmlformats.org/officeDocument/2006/customXml" ds:itemID="{E4D4E2D8-DD3D-4C72-BE11-5A3CCDD97CAF}">
   <ds:schemaRefs>
-    <ds:schemaRef ds:uri="http://schemas.microsoft.com/office/2006/metadata/properties"/>
-    <ds:schemaRef ds:uri="http://schemas.microsoft.com/office/infopath/2007/PartnerControls"/>
-    <ds:schemaRef ds:uri="3e7a52f9-5c66-44a9-86f3-38766607b952"/>
+    <ds:schemaRef ds:uri="http://schemas.microsoft.com/sharepoint/v3/contenttype/forms"/>
   </ds:schemaRefs>
 </ds:datastoreItem>
 </file>

</xml_diff>